<commit_message>
var and val variable assignment notes added.
</commit_message>
<xml_diff>
--- a/KotlinTopics/Variable/val.docx
+++ b/KotlinTopics/Variable/val.docx
@@ -33,7 +33,7 @@
           <w:i/>
           <w:iCs/>
         </w:rPr>
-        <w:t>val (Immutable Mutable)</w:t>
+        <w:t>val (Immutable)</w:t>
       </w:r>
       <w:r>
         <w:rPr>
@@ -399,7 +399,10 @@
         <w:t>2</w:t>
       </w:r>
       <w:r>
-        <w:t>. We cannot change the value of variable which is declared using val keyword</w:t>
+        <w:t xml:space="preserve">. </w:t>
+      </w:r>
+      <w:r>
+        <w:t>Assignment of the variable later.</w:t>
       </w:r>
     </w:p>
     <w:p>
@@ -901,6 +904,537 @@
         </w:rPr>
         <w:br/>
         <w:t xml:space="preserve"> */</w:t>
+      </w:r>
+    </w:p>
+    <w:p/>
+    <w:p/>
+    <w:p>
+      <w:r>
+        <w:lastRenderedPageBreak/>
+        <w:t>Instance Variables Test Case</w:t>
+      </w:r>
+      <w:r>
+        <w:br/>
+      </w:r>
+      <w:r>
+        <w:br/>
+      </w:r>
+      <w:r>
+        <w:t xml:space="preserve">1. </w:t>
+      </w:r>
+      <w:r>
+        <w:t>Val variables Re-Assignement is not valid.</w:t>
+      </w:r>
+    </w:p>
+    <w:p>
+      <w:pPr>
+        <w:pStyle w:val="HTMLPreformatted"/>
+        <w:shd w:val="clear" w:color="auto" w:fill="2B2B2B"/>
+        <w:rPr>
+          <w:color w:val="A9B7C6"/>
+        </w:rPr>
+      </w:pPr>
+      <w:r>
+        <w:rPr>
+          <w:color w:val="CC7832"/>
+        </w:rPr>
+        <w:t xml:space="preserve">class </w:t>
+      </w:r>
+      <w:r>
+        <w:rPr>
+          <w:color w:val="A9B7C6"/>
+        </w:rPr>
+        <w:t>Test{</w:t>
+      </w:r>
+      <w:r>
+        <w:rPr>
+          <w:color w:val="A9B7C6"/>
+        </w:rPr>
+        <w:br/>
+        <w:t xml:space="preserve">    </w:t>
+      </w:r>
+      <w:r>
+        <w:rPr>
+          <w:color w:val="CC7832"/>
+        </w:rPr>
+        <w:t xml:space="preserve">val </w:t>
+      </w:r>
+      <w:r>
+        <w:rPr>
+          <w:color w:val="9876AA"/>
+        </w:rPr>
+        <w:t>userName</w:t>
+      </w:r>
+      <w:r>
+        <w:rPr>
+          <w:color w:val="A9B7C6"/>
+        </w:rPr>
+        <w:t>:String=</w:t>
+      </w:r>
+      <w:r>
+        <w:rPr>
+          <w:color w:val="6A8759"/>
+        </w:rPr>
+        <w:t>"Vinay T Shetty"</w:t>
+      </w:r>
+      <w:r>
+        <w:rPr>
+          <w:color w:val="6A8759"/>
+        </w:rPr>
+        <w:br/>
+        <w:t xml:space="preserve">    </w:t>
+      </w:r>
+      <w:r>
+        <w:rPr>
+          <w:color w:val="CC7832"/>
+        </w:rPr>
+        <w:t xml:space="preserve">fun </w:t>
+      </w:r>
+      <w:r>
+        <w:rPr>
+          <w:color w:val="FFC66D"/>
+        </w:rPr>
+        <w:t>demo</w:t>
+      </w:r>
+      <w:r>
+        <w:rPr>
+          <w:color w:val="A9B7C6"/>
+        </w:rPr>
+        <w:t>(){</w:t>
+      </w:r>
+      <w:r>
+        <w:rPr>
+          <w:color w:val="A9B7C6"/>
+        </w:rPr>
+        <w:br/>
+        <w:t xml:space="preserve">        userName=</w:t>
+      </w:r>
+      <w:r>
+        <w:rPr>
+          <w:color w:val="6A8759"/>
+        </w:rPr>
+        <w:t>"Vinay"</w:t>
+      </w:r>
+      <w:r>
+        <w:rPr>
+          <w:color w:val="6A8759"/>
+        </w:rPr>
+        <w:br/>
+        <w:t xml:space="preserve">        </w:t>
+      </w:r>
+      <w:r>
+        <w:rPr>
+          <w:i/>
+          <w:iCs/>
+          <w:color w:val="A9B7C6"/>
+        </w:rPr>
+        <w:t>println</w:t>
+      </w:r>
+      <w:r>
+        <w:rPr>
+          <w:color w:val="A9B7C6"/>
+        </w:rPr>
+        <w:t>(</w:t>
+      </w:r>
+      <w:r>
+        <w:rPr>
+          <w:color w:val="6A8759"/>
+        </w:rPr>
+        <w:t>"</w:t>
+      </w:r>
+      <w:r>
+        <w:rPr>
+          <w:color w:val="CC7832"/>
+        </w:rPr>
+        <w:t>${</w:t>
+      </w:r>
+      <w:r>
+        <w:rPr>
+          <w:color w:val="9876AA"/>
+        </w:rPr>
+        <w:t>userName</w:t>
+      </w:r>
+      <w:r>
+        <w:rPr>
+          <w:color w:val="CC7832"/>
+        </w:rPr>
+        <w:t>}</w:t>
+      </w:r>
+      <w:r>
+        <w:rPr>
+          <w:color w:val="6A8759"/>
+        </w:rPr>
+        <w:t>"</w:t>
+      </w:r>
+      <w:r>
+        <w:rPr>
+          <w:color w:val="A9B7C6"/>
+        </w:rPr>
+        <w:t>)</w:t>
+      </w:r>
+      <w:r>
+        <w:rPr>
+          <w:color w:val="A9B7C6"/>
+        </w:rPr>
+        <w:br/>
+        <w:t xml:space="preserve">    }</w:t>
+      </w:r>
+      <w:r>
+        <w:rPr>
+          <w:color w:val="A9B7C6"/>
+        </w:rPr>
+        <w:br/>
+        <w:t>}</w:t>
+      </w:r>
+      <w:r>
+        <w:rPr>
+          <w:color w:val="A9B7C6"/>
+        </w:rPr>
+        <w:br/>
+      </w:r>
+      <w:r>
+        <w:rPr>
+          <w:color w:val="CC7832"/>
+        </w:rPr>
+        <w:t xml:space="preserve">fun </w:t>
+      </w:r>
+      <w:r>
+        <w:rPr>
+          <w:color w:val="FFC66D"/>
+        </w:rPr>
+        <w:t>main</w:t>
+      </w:r>
+      <w:r>
+        <w:rPr>
+          <w:color w:val="A9B7C6"/>
+        </w:rPr>
+        <w:t>(args: Array&lt;String&gt;) {</w:t>
+      </w:r>
+      <w:r>
+        <w:rPr>
+          <w:color w:val="A9B7C6"/>
+        </w:rPr>
+        <w:br/>
+        <w:t xml:space="preserve">    </w:t>
+      </w:r>
+      <w:r>
+        <w:rPr>
+          <w:color w:val="CC7832"/>
+        </w:rPr>
+        <w:t xml:space="preserve">val </w:t>
+      </w:r>
+      <w:r>
+        <w:rPr>
+          <w:color w:val="A9B7C6"/>
+        </w:rPr>
+        <w:t>test=Test()</w:t>
+      </w:r>
+      <w:r>
+        <w:rPr>
+          <w:color w:val="A9B7C6"/>
+        </w:rPr>
+        <w:br/>
+        <w:t xml:space="preserve">    test.demo()</w:t>
+      </w:r>
+      <w:r>
+        <w:rPr>
+          <w:color w:val="A9B7C6"/>
+        </w:rPr>
+        <w:br/>
+        <w:t>}</w:t>
+      </w:r>
+      <w:r>
+        <w:rPr>
+          <w:color w:val="A9B7C6"/>
+        </w:rPr>
+        <w:br/>
+      </w:r>
+      <w:r>
+        <w:rPr>
+          <w:i/>
+          <w:iCs/>
+          <w:color w:val="629755"/>
+        </w:rPr>
+        <w:t>/**</w:t>
+      </w:r>
+      <w:r>
+        <w:rPr>
+          <w:i/>
+          <w:iCs/>
+          <w:color w:val="629755"/>
+        </w:rPr>
+        <w:br/>
+        <w:t xml:space="preserve"> * Val cannot be reassigned</w:t>
+      </w:r>
+      <w:r>
+        <w:rPr>
+          <w:i/>
+          <w:iCs/>
+          <w:color w:val="629755"/>
+        </w:rPr>
+        <w:br/>
+        <w:t xml:space="preserve"> */</w:t>
+      </w:r>
+    </w:p>
+    <w:p/>
+    <w:p>
+      <w:r>
+        <w:t xml:space="preserve">2. </w:t>
+      </w:r>
+      <w:r>
+        <w:t>Assignment of the variable Later</w:t>
+      </w:r>
+      <w:r>
+        <w:t xml:space="preserve"> is invalid.Intialization is compulsary for instance variables in case.</w:t>
+      </w:r>
+    </w:p>
+    <w:p>
+      <w:pPr>
+        <w:pStyle w:val="HTMLPreformatted"/>
+        <w:shd w:val="clear" w:color="auto" w:fill="2B2B2B"/>
+        <w:rPr>
+          <w:i/>
+          <w:iCs/>
+          <w:color w:val="629755"/>
+        </w:rPr>
+      </w:pPr>
+      <w:r>
+        <w:rPr>
+          <w:color w:val="CC7832"/>
+        </w:rPr>
+        <w:t xml:space="preserve">class </w:t>
+      </w:r>
+      <w:r>
+        <w:rPr>
+          <w:color w:val="A9B7C6"/>
+        </w:rPr>
+        <w:t>Test{</w:t>
+      </w:r>
+      <w:r>
+        <w:rPr>
+          <w:color w:val="A9B7C6"/>
+        </w:rPr>
+        <w:br/>
+        <w:t xml:space="preserve">    </w:t>
+      </w:r>
+      <w:r>
+        <w:rPr>
+          <w:color w:val="CC7832"/>
+        </w:rPr>
+        <w:t xml:space="preserve">val </w:t>
+      </w:r>
+      <w:r>
+        <w:rPr>
+          <w:color w:val="A9B7C6"/>
+        </w:rPr>
+        <w:t>userName:String</w:t>
+      </w:r>
+      <w:r>
+        <w:rPr>
+          <w:color w:val="A9B7C6"/>
+        </w:rPr>
+        <w:br/>
+        <w:t xml:space="preserve">    </w:t>
+      </w:r>
+      <w:r>
+        <w:rPr>
+          <w:color w:val="CC7832"/>
+        </w:rPr>
+        <w:t xml:space="preserve">fun </w:t>
+      </w:r>
+      <w:r>
+        <w:rPr>
+          <w:color w:val="FFC66D"/>
+        </w:rPr>
+        <w:t>demo</w:t>
+      </w:r>
+      <w:r>
+        <w:rPr>
+          <w:color w:val="A9B7C6"/>
+        </w:rPr>
+        <w:t>(){</w:t>
+      </w:r>
+      <w:r>
+        <w:rPr>
+          <w:color w:val="A9B7C6"/>
+        </w:rPr>
+        <w:br/>
+        <w:t xml:space="preserve">        userName=</w:t>
+      </w:r>
+      <w:r>
+        <w:rPr>
+          <w:color w:val="6A8759"/>
+        </w:rPr>
+        <w:t>"Vinay"</w:t>
+      </w:r>
+      <w:r>
+        <w:rPr>
+          <w:color w:val="6A8759"/>
+        </w:rPr>
+        <w:br/>
+        <w:t xml:space="preserve">        </w:t>
+      </w:r>
+      <w:r>
+        <w:rPr>
+          <w:i/>
+          <w:iCs/>
+          <w:color w:val="A9B7C6"/>
+        </w:rPr>
+        <w:t>println</w:t>
+      </w:r>
+      <w:r>
+        <w:rPr>
+          <w:color w:val="A9B7C6"/>
+        </w:rPr>
+        <w:t>(</w:t>
+      </w:r>
+      <w:r>
+        <w:rPr>
+          <w:color w:val="6A8759"/>
+        </w:rPr>
+        <w:t>"</w:t>
+      </w:r>
+      <w:r>
+        <w:rPr>
+          <w:color w:val="CC7832"/>
+        </w:rPr>
+        <w:t>${</w:t>
+      </w:r>
+      <w:r>
+        <w:rPr>
+          <w:color w:val="9876AA"/>
+        </w:rPr>
+        <w:t>userName</w:t>
+      </w:r>
+      <w:r>
+        <w:rPr>
+          <w:color w:val="CC7832"/>
+        </w:rPr>
+        <w:t>}</w:t>
+      </w:r>
+      <w:r>
+        <w:rPr>
+          <w:color w:val="6A8759"/>
+        </w:rPr>
+        <w:t>"</w:t>
+      </w:r>
+      <w:r>
+        <w:rPr>
+          <w:color w:val="A9B7C6"/>
+        </w:rPr>
+        <w:t>)</w:t>
+      </w:r>
+      <w:r>
+        <w:rPr>
+          <w:color w:val="A9B7C6"/>
+        </w:rPr>
+        <w:br/>
+        <w:t xml:space="preserve">    }</w:t>
+      </w:r>
+      <w:r>
+        <w:rPr>
+          <w:color w:val="A9B7C6"/>
+        </w:rPr>
+        <w:br/>
+        <w:t>}</w:t>
+      </w:r>
+      <w:r>
+        <w:rPr>
+          <w:color w:val="A9B7C6"/>
+        </w:rPr>
+        <w:br/>
+      </w:r>
+      <w:r>
+        <w:rPr>
+          <w:color w:val="CC7832"/>
+        </w:rPr>
+        <w:t xml:space="preserve">fun </w:t>
+      </w:r>
+      <w:r>
+        <w:rPr>
+          <w:color w:val="FFC66D"/>
+        </w:rPr>
+        <w:t>main</w:t>
+      </w:r>
+      <w:r>
+        <w:rPr>
+          <w:color w:val="A9B7C6"/>
+        </w:rPr>
+        <w:t>(args: Array&lt;String&gt;) {</w:t>
+      </w:r>
+      <w:r>
+        <w:rPr>
+          <w:color w:val="A9B7C6"/>
+        </w:rPr>
+        <w:br/>
+        <w:t xml:space="preserve">    </w:t>
+      </w:r>
+      <w:r>
+        <w:rPr>
+          <w:color w:val="CC7832"/>
+        </w:rPr>
+        <w:t xml:space="preserve">val </w:t>
+      </w:r>
+      <w:r>
+        <w:rPr>
+          <w:color w:val="A9B7C6"/>
+        </w:rPr>
+        <w:t>test=Test()</w:t>
+      </w:r>
+      <w:r>
+        <w:rPr>
+          <w:color w:val="A9B7C6"/>
+        </w:rPr>
+        <w:br/>
+        <w:t xml:space="preserve">    test.demo()</w:t>
+      </w:r>
+      <w:r>
+        <w:rPr>
+          <w:color w:val="A9B7C6"/>
+        </w:rPr>
+        <w:br/>
+        <w:t>}</w:t>
+      </w:r>
+      <w:r>
+        <w:rPr>
+          <w:color w:val="A9B7C6"/>
+        </w:rPr>
+        <w:br/>
+      </w:r>
+      <w:r>
+        <w:rPr>
+          <w:i/>
+          <w:iCs/>
+          <w:color w:val="629755"/>
+        </w:rPr>
+        <w:t>/**</w:t>
+      </w:r>
+      <w:r>
+        <w:rPr>
+          <w:i/>
+          <w:iCs/>
+          <w:color w:val="629755"/>
+        </w:rPr>
+        <w:br/>
+        <w:t xml:space="preserve"> *  Property must be initialized or be abstract</w:t>
+      </w:r>
+      <w:r>
+        <w:rPr>
+          <w:i/>
+          <w:iCs/>
+          <w:color w:val="629755"/>
+        </w:rPr>
+        <w:br/>
+        <w:t xml:space="preserve"> */</w:t>
+      </w:r>
+    </w:p>
+    <w:p/>
+    <w:p>
+      <w:r>
+        <w:t>De</w:t>
+      </w:r>
+      <w:r>
+        <w:t>mo</w:t>
       </w:r>
     </w:p>
     <w:p/>
@@ -1345,7 +1879,6 @@
     <w:basedOn w:val="Normal"/>
     <w:link w:val="HTMLPreformattedChar"/>
     <w:uiPriority w:val="99"/>
-    <w:semiHidden/>
     <w:unhideWhenUsed/>
     <w:rsid w:val="007A63C8"/>
     <w:pPr>
@@ -1381,7 +1914,6 @@
     <w:basedOn w:val="DefaultParagraphFont"/>
     <w:link w:val="HTMLPreformatted"/>
     <w:uiPriority w:val="99"/>
-    <w:semiHidden/>
     <w:rsid w:val="007A63C8"/>
     <w:rPr>
       <w:rFonts w:ascii="Courier New" w:eastAsia="Times New Roman" w:hAnsi="Courier New" w:cs="Courier New"/>

</xml_diff>

<commit_message>
Null Safe Operator Doc Added to the Tutorials.
</commit_message>
<xml_diff>
--- a/KotlinTopics/Variable/val.docx
+++ b/KotlinTopics/Variable/val.docx
@@ -396,10 +396,7 @@
     <w:p>
       <w:r>
         <w:br/>
-        <w:t>2</w:t>
-      </w:r>
-      <w:r>
-        <w:t xml:space="preserve">. </w:t>
+        <w:t xml:space="preserve">2. </w:t>
       </w:r>
       <w:r>
         <w:t>Assignment of the variable later.</w:t>
@@ -472,15 +469,7 @@
           <w:color w:val="629755"/>
         </w:rPr>
         <w:br/>
-        <w:t xml:space="preserve">     * Assigining Later is valid, only if the type of the variable is mentioned while assigining</w:t>
-      </w:r>
-      <w:r>
-        <w:rPr>
-          <w:i/>
-          <w:iCs/>
-          <w:color w:val="629755"/>
-        </w:rPr>
-        <w:t>.Its applicable for local variable only.</w:t>
+        <w:t xml:space="preserve">     * Assigining Later is valid, only if the type of the variable is mentioned while assigining.Its applicable for local variable only.</w:t>
       </w:r>
       <w:r>
         <w:rPr>
@@ -912,6 +901,9 @@
       <w:r>
         <w:lastRenderedPageBreak/>
         <w:t>Instance Variables Test Case</w:t>
+      </w:r>
+      <w:r>
+        <w:t>(Top Level Properties)</w:t>
       </w:r>
       <w:r>
         <w:br/>

</xml_diff>